<commit_message>
kod aciklama tarih eklendi
</commit_message>
<xml_diff>
--- a/Kod_aciklamalari_resimli.docx
+++ b/Kod_aciklamalari_resimli.docx
@@ -1,6 +1,6 @@
 
 <file path=word/document.xml><?xml version="1.0" encoding="utf-8"?>
-<w:document xmlns:wpc="http://schemas.microsoft.com/office/word/2010/wordprocessingCanvas" xmlns:cx="http://schemas.microsoft.com/office/drawing/2014/chartex" xmlns:mc="http://schemas.openxmlformats.org/markup-compatibility/2006" xmlns:o="urn:schemas-microsoft-com:office:office" xmlns:r="http://schemas.openxmlformats.org/officeDocument/2006/relationships" xmlns:m="http://schemas.openxmlformats.org/officeDocument/2006/math" xmlns:v="urn:schemas-microsoft-com:vml" xmlns:wp14="http://schemas.microsoft.com/office/word/2010/wordprocessingDrawing" xmlns:wp="http://schemas.openxmlformats.org/drawingml/2006/wordprocessingDrawing" xmlns:w10="urn:schemas-microsoft-com:office:word" xmlns:w="http://schemas.openxmlformats.org/wordprocessingml/2006/main" xmlns:w14="http://schemas.microsoft.com/office/word/2010/wordml" xmlns:w15="http://schemas.microsoft.com/office/word/2012/wordml" xmlns:w16se="http://schemas.microsoft.com/office/word/2015/wordml/symex" xmlns:wpg="http://schemas.microsoft.com/office/word/2010/wordprocessingGroup" xmlns:wpi="http://schemas.microsoft.com/office/word/2010/wordprocessingInk" xmlns:wne="http://schemas.microsoft.com/office/word/2006/wordml" xmlns:wps="http://schemas.microsoft.com/office/word/2010/wordprocessingShape" mc:Ignorable="w14 w15 w16se wp14">
+<w:document xmlns:wpc="http://schemas.microsoft.com/office/word/2010/wordprocessingCanvas" xmlns:cx="http://schemas.microsoft.com/office/drawing/2014/chartex" xmlns:cx1="http://schemas.microsoft.com/office/drawing/2015/9/8/chartex" xmlns:cx2="http://schemas.microsoft.com/office/drawing/2015/10/21/chartex" xmlns:cx3="http://schemas.microsoft.com/office/drawing/2016/5/9/chartex" xmlns:cx4="http://schemas.microsoft.com/office/drawing/2016/5/10/chartex" xmlns:cx5="http://schemas.microsoft.com/office/drawing/2016/5/11/chartex" xmlns:cx6="http://schemas.microsoft.com/office/drawing/2016/5/12/chartex" xmlns:cx7="http://schemas.microsoft.com/office/drawing/2016/5/13/chartex" xmlns:cx8="http://schemas.microsoft.com/office/drawing/2016/5/14/chartex" xmlns:mc="http://schemas.openxmlformats.org/markup-compatibility/2006" xmlns:aink="http://schemas.microsoft.com/office/drawing/2016/ink" xmlns:am3d="http://schemas.microsoft.com/office/drawing/2017/model3d" xmlns:o="urn:schemas-microsoft-com:office:office" xmlns:r="http://schemas.openxmlformats.org/officeDocument/2006/relationships" xmlns:m="http://schemas.openxmlformats.org/officeDocument/2006/math" xmlns:v="urn:schemas-microsoft-com:vml" xmlns:wp14="http://schemas.microsoft.com/office/word/2010/wordprocessingDrawing" xmlns:wp="http://schemas.openxmlformats.org/drawingml/2006/wordprocessingDrawing" xmlns:w10="urn:schemas-microsoft-com:office:word" xmlns:w="http://schemas.openxmlformats.org/wordprocessingml/2006/main" xmlns:w14="http://schemas.microsoft.com/office/word/2010/wordml" xmlns:w15="http://schemas.microsoft.com/office/word/2012/wordml" xmlns:w16cex="http://schemas.microsoft.com/office/word/2018/wordml/cex" xmlns:w16cid="http://schemas.microsoft.com/office/word/2016/wordml/cid" xmlns:w16="http://schemas.microsoft.com/office/word/2018/wordml" xmlns:w16sdtdh="http://schemas.microsoft.com/office/word/2020/wordml/sdtdatahash" xmlns:w16se="http://schemas.microsoft.com/office/word/2015/wordml/symex" xmlns:wpg="http://schemas.microsoft.com/office/word/2010/wordprocessingGroup" xmlns:wpi="http://schemas.microsoft.com/office/word/2010/wordprocessingInk" xmlns:wne="http://schemas.microsoft.com/office/word/2006/wordml" xmlns:wps="http://schemas.microsoft.com/office/word/2010/wordprocessingShape" mc:Ignorable="w14 w15 w16se w16cid w16 w16cex w16sdtdh wp14">
   <w:body>
     <w:p>
       <w:pPr>
@@ -87,7 +87,29 @@
           <w:sz w:val="32"/>
           <w:szCs w:val="22"/>
         </w:rPr>
-        <w:t xml:space="preserve">KONYA TEKNİK ÜNİVERSİTESİ ELEKTRİK ELEKTRONİK MÜHENDİSLİĞİ 2. SINIF </w:t>
+        <w:t xml:space="preserve">KONYA TEKNİK ÜNİVERSİTESİ ELEKTRİK ELEKTRONİK MÜHENDİSLİĞİ </w:t>
+      </w:r>
+      <w:r>
+        <w:rPr>
+          <w:rFonts w:asciiTheme="minorHAnsi" w:eastAsiaTheme="minorHAnsi" w:hAnsiTheme="minorHAnsi" w:cstheme="minorBidi"/>
+          <w:color w:val="0070C0"/>
+          <w:spacing w:val="0"/>
+          <w:kern w:val="0"/>
+          <w:sz w:val="32"/>
+          <w:szCs w:val="22"/>
+        </w:rPr>
+        <w:t>1</w:t>
+      </w:r>
+      <w:r>
+        <w:rPr>
+          <w:rFonts w:asciiTheme="minorHAnsi" w:eastAsiaTheme="minorHAnsi" w:hAnsiTheme="minorHAnsi" w:cstheme="minorBidi"/>
+          <w:color w:val="0070C0"/>
+          <w:spacing w:val="0"/>
+          <w:kern w:val="0"/>
+          <w:sz w:val="32"/>
+          <w:szCs w:val="22"/>
+        </w:rPr>
+        <w:t xml:space="preserve">. SINIF </w:t>
       </w:r>
     </w:p>
     <w:p>
@@ -129,18 +151,12 @@
           <w:color w:val="0070C0"/>
           <w:sz w:val="72"/>
         </w:rPr>
-        <w:t>181202031</w:t>
+        <w:t>14.05.2019</w:t>
       </w:r>
     </w:p>
     <w:p>
       <w:pPr>
         <w:jc w:val="center"/>
-        <w:rPr>
-          <w:color w:val="00B0F0"/>
-          <w:sz w:val="36"/>
-        </w:rPr>
-      </w:pPr>
-      <w:r>
         <w:rPr>
           <w:b/>
           <w:i/>
@@ -148,22 +164,7 @@
           <w:sz w:val="40"/>
           <w:u w:val="single"/>
         </w:rPr>
-        <w:t>ÖDEV NO 2</w:t>
-      </w:r>
-      <w:r>
-        <w:rPr>
-          <w:color w:val="00B0F0"/>
-          <w:sz w:val="40"/>
-        </w:rPr>
-        <w:t xml:space="preserve"> </w:t>
-      </w:r>
-      <w:r>
-        <w:rPr>
-          <w:color w:val="00B0F0"/>
-          <w:sz w:val="36"/>
-        </w:rPr>
-        <w:t>( SORULAR VE RANDOM CEVAPLAR )</w:t>
-      </w:r>
+      </w:pPr>
     </w:p>
     <w:p>
       <w:pPr>
@@ -251,7 +252,7 @@
         <w:rPr>
           <w:sz w:val="24"/>
         </w:rPr>
-        <w:pict>
+        <w:pict w14:anchorId="08607AAC">
           <v:shapetype id="_x0000_t75" coordsize="21600,21600" o:spt="75" o:preferrelative="t" path="m@4@5l@4@11@9@11@9@5xe" filled="f" stroked="f">
             <v:stroke joinstyle="miter"/>
             <v:formulas>
@@ -356,7 +357,7 @@
         </w:rPr>
       </w:pPr>
       <w:r>
-        <w:pict>
+        <w:pict w14:anchorId="784ECF54">
           <v:shape id="_x0000_i1026" type="#_x0000_t75" style="width:520.9pt;height:407.6pt;mso-position-horizontal:center;mso-position-horizontal-relative:margin;mso-position-vertical:top;mso-position-vertical-relative:margin">
             <v:imagedata r:id="rId6" o:title="2 herhangi bir tuşa basılması sonucu random şekilde işaretlenen şık ve puanın artması"/>
           </v:shape>
@@ -402,12 +403,12 @@
           <w:sz w:val="36"/>
         </w:rPr>
       </w:pPr>
+      <w:proofErr w:type="gramStart"/>
       <w:r>
         <w:rPr>
           <w:color w:val="FF0000"/>
           <w:sz w:val="36"/>
         </w:rPr>
-        <w:lastRenderedPageBreak/>
         <w:t>3</w:t>
       </w:r>
       <w:r>
@@ -415,30 +416,22 @@
           <w:color w:val="FF0000"/>
           <w:sz w:val="36"/>
         </w:rPr>
-        <w:t xml:space="preserve"> ) </w:t>
-      </w:r>
-      <w:r>
-        <w:rPr>
-          <w:b/>
+        <w:t xml:space="preserve"> )</w:t>
+      </w:r>
+      <w:proofErr w:type="gramEnd"/>
+      <w:r>
+        <w:rPr>
+          <w:color w:val="FF0000"/>
           <w:sz w:val="36"/>
         </w:rPr>
-        <w:t xml:space="preserve">YAZDIĞIM </w:t>
-      </w:r>
-      <w:proofErr w:type="gramStart"/>
+        <w:t xml:space="preserve"> </w:t>
+      </w:r>
       <w:r>
         <w:rPr>
           <w:b/>
           <w:sz w:val="36"/>
         </w:rPr>
-        <w:t>KOD : TEKRAR</w:t>
-      </w:r>
-      <w:proofErr w:type="gramEnd"/>
-      <w:r>
-        <w:rPr>
-          <w:b/>
-          <w:sz w:val="36"/>
-        </w:rPr>
-        <w:t xml:space="preserve"> BİR TUŞA BASILDIĞINDA EKRANI TEMİZLİYOR VE YENİ BİR SORU İÇİN TEKRAR KUTULAR OLUŞTURUP SORUYU YAZIYOR. SAĞ ÜSTTE BULUNAN PUAN DEĞİŞKENİNİ SIFIRLAMADAN DEVAM EDİYOR</w:t>
+        <w:t>YAZDIĞIM KOD : TEKRAR BİR TUŞA BASILDIĞINDA EKRANI TEMİZLİYOR VE YENİ BİR SORU İÇİN TEKRAR KUTULAR OLUŞTURUP SORUYU YAZIYOR. SAĞ ÜSTTE BULUNAN PUAN DEĞİŞKENİNİ SIFIRLAMADAN DEVAM EDİYOR</w:t>
       </w:r>
     </w:p>
     <w:p>
@@ -454,7 +447,7 @@
           <w:lang w:eastAsia="tr-TR"/>
         </w:rPr>
         <w:drawing>
-          <wp:inline distT="0" distB="0" distL="0" distR="0">
+          <wp:inline distT="0" distB="0" distL="0" distR="0" wp14:anchorId="0274C839" wp14:editId="5531EC2D">
             <wp:extent cx="4953662" cy="3777820"/>
             <wp:effectExtent l="0" t="0" r="0" b="0"/>
             <wp:docPr id="3" name="Resim 3" descr="C:\Users\FFE\AppData\Local\Microsoft\Windows\INetCache\Content.Word\3 bir tuşa basarak sonraki soruya geçiş.png"/>
@@ -565,8 +558,8 @@
           <w:b/>
           <w:sz w:val="24"/>
         </w:rPr>
-        <w:pict>
-          <v:shape id="_x0000_i1027" type="#_x0000_t75" style="width:436.4pt;height:260.45pt">
+        <w:pict w14:anchorId="773E6066">
+          <v:shape id="_x0000_i1027" type="#_x0000_t75" style="width:436.35pt;height:260.6pt">
             <v:imagedata r:id="rId8" o:title="4 tuşa basılması sonucu random işaretleme"/>
           </v:shape>
         </w:pict>
@@ -623,8 +616,8 @@
           <w:b/>
           <w:sz w:val="24"/>
         </w:rPr>
-        <w:pict>
-          <v:shape id="_x0000_i1028" type="#_x0000_t75" style="width:454.55pt;height:281.1pt">
+        <w:pict w14:anchorId="2F052909">
+          <v:shape id="_x0000_i1028" type="#_x0000_t75" style="width:454.6pt;height:281.2pt">
             <v:imagedata r:id="rId9" o:title="5 tuş sonucu doğru şıkkı gösterimi"/>
           </v:shape>
         </w:pict>
@@ -645,8 +638,6 @@
         </w:rPr>
         <w:t>6</w:t>
       </w:r>
-      <w:bookmarkStart w:id="0" w:name="_GoBack"/>
-      <w:bookmarkEnd w:id="0"/>
       <w:r>
         <w:rPr>
           <w:b/>
@@ -690,8 +681,8 @@
           <w:b/>
           <w:sz w:val="40"/>
         </w:rPr>
-        <w:pict>
-          <v:shape id="_x0000_i1029" type="#_x0000_t75" style="width:389.45pt;height:258.55pt">
+        <w:pict w14:anchorId="7403FB09">
+          <v:shape id="_x0000_i1029" type="#_x0000_t75" style="width:389.25pt;height:258.65pt">
             <v:imagedata r:id="rId10" o:title="6 yarışmanın bitimi"/>
           </v:shape>
         </w:pict>
@@ -710,7 +701,6 @@
           <w:b/>
           <w:sz w:val="40"/>
         </w:rPr>
-        <w:lastRenderedPageBreak/>
         <w:t>ŞİMDİ BU</w:t>
       </w:r>
       <w:r>
@@ -765,7 +755,7 @@
         <w:rPr>
           <w:noProof/>
         </w:rPr>
-        <w:pict>
+        <w:pict w14:anchorId="57C26E05">
           <v:shape id="_x0000_s1028" type="#_x0000_t75" style="position:absolute;left:0;text-align:left;margin-left:280.1pt;margin-top:26.9pt;width:251.7pt;height:147.15pt;z-index:-251658752;mso-position-horizontal-relative:text;mso-position-vertical-relative:text" wrapcoords="-64 0 -64 21490 21600 21490 21600 0 -64 0" o:allowoverlap="f">
             <v:imagedata r:id="rId11" o:title="1 kütüphaneler"/>
             <w10:wrap type="tight"/>
@@ -877,7 +867,7 @@
           <w:color w:val="000000" w:themeColor="text1"/>
           <w:sz w:val="32"/>
         </w:rPr>
-        <w:pict>
+        <w:pict w14:anchorId="5903A96E">
           <v:shape id="_x0000_i1030" type="#_x0000_t75" style="width:303.05pt;height:108.3pt">
             <v:imagedata r:id="rId12" o:title="2 ekran oluşturmak için"/>
           </v:shape>
@@ -904,8 +894,8 @@
           <w:color w:val="000000" w:themeColor="text1"/>
           <w:sz w:val="32"/>
         </w:rPr>
-        <w:pict>
-          <v:shape id="_x0000_i1031" type="#_x0000_t75" style="width:464.55pt;height:239.8pt">
+        <w:pict w14:anchorId="7C87C536">
+          <v:shape id="_x0000_i1031" type="#_x0000_t75" style="width:464.55pt;height:239.75pt">
             <v:imagedata r:id="rId13" o:title="2 NİN PAİNTİ"/>
           </v:shape>
         </w:pict>
@@ -924,7 +914,6 @@
           <w:color w:val="FF0000"/>
           <w:sz w:val="32"/>
         </w:rPr>
-        <w:lastRenderedPageBreak/>
         <w:t>3)</w:t>
       </w:r>
       <w:r>
@@ -979,7 +968,7 @@
           <w:color w:val="000000" w:themeColor="text1"/>
           <w:sz w:val="32"/>
         </w:rPr>
-        <w:t>FONTU , BOYUTUNU</w:t>
+        <w:t>FONTU ,</w:t>
       </w:r>
       <w:proofErr w:type="gramEnd"/>
       <w:r>
@@ -987,22 +976,22 @@
           <w:color w:val="000000" w:themeColor="text1"/>
           <w:sz w:val="32"/>
         </w:rPr>
-        <w:t xml:space="preserve"> VE YÖNÜNÜ BELİRLİYORUM.</w:t>
-      </w:r>
-    </w:p>
-    <w:p>
-      <w:pPr>
-        <w:rPr>
-          <w:color w:val="000000" w:themeColor="text1"/>
-          <w:sz w:val="32"/>
-        </w:rPr>
-      </w:pPr>
-      <w:r>
-        <w:rPr>
-          <w:color w:val="000000" w:themeColor="text1"/>
-          <w:sz w:val="32"/>
-        </w:rPr>
-        <w:pict>
+        <w:t xml:space="preserve"> BOYUTUNU VE YÖNÜNÜ BELİRLİYORUM.</w:t>
+      </w:r>
+    </w:p>
+    <w:p>
+      <w:pPr>
+        <w:rPr>
+          <w:color w:val="000000" w:themeColor="text1"/>
+          <w:sz w:val="32"/>
+        </w:rPr>
+      </w:pPr>
+      <w:r>
+        <w:rPr>
+          <w:color w:val="000000" w:themeColor="text1"/>
+          <w:sz w:val="32"/>
+        </w:rPr>
+        <w:pict w14:anchorId="7FA5AA2A">
           <v:shape id="_x0000_i1032" type="#_x0000_t75" style="width:400.05pt;height:69.5pt">
             <v:imagedata r:id="rId14" o:title="3 büyük dikdörtgen ve yazı fontu"/>
           </v:shape>
@@ -1021,8 +1010,8 @@
           <w:color w:val="000000" w:themeColor="text1"/>
           <w:sz w:val="32"/>
         </w:rPr>
-        <w:pict>
-          <v:shape id="_x0000_i1033" type="#_x0000_t75" style="width:358.1pt;height:184.7pt">
+        <w:pict w14:anchorId="117E0FB6">
+          <v:shape id="_x0000_i1033" type="#_x0000_t75" style="width:358.15pt;height:184.65pt">
             <v:imagedata r:id="rId15" o:title="3 dikdörtgen çizme paint"/>
           </v:shape>
         </w:pict>
@@ -1089,7 +1078,7 @@
           <w:lang w:eastAsia="tr-TR"/>
         </w:rPr>
         <w:drawing>
-          <wp:inline distT="0" distB="0" distL="0" distR="0">
+          <wp:inline distT="0" distB="0" distL="0" distR="0" wp14:anchorId="2C2D75BC" wp14:editId="670A851C">
             <wp:extent cx="4833202" cy="1693628"/>
             <wp:effectExtent l="0" t="0" r="5715" b="1905"/>
             <wp:docPr id="5" name="Resim 5" descr="C:\Users\FFE\AppData\Local\Microsoft\Windows\INetCache\Content.Word\4 soru ve puan yazısı kareleri ve textler.png"/>
@@ -1152,8 +1141,8 @@
           <w:color w:val="000000" w:themeColor="text1"/>
           <w:sz w:val="40"/>
         </w:rPr>
-        <w:pict>
-          <v:shape id="_x0000_i1034" type="#_x0000_t75" style="width:428.25pt;height:214.75pt">
+        <w:pict w14:anchorId="19A17EE2">
+          <v:shape id="_x0000_i1034" type="#_x0000_t75" style="width:428.2pt;height:214.9pt">
             <v:imagedata r:id="rId17" o:title="4"/>
           </v:shape>
         </w:pict>
@@ -1172,7 +1161,6 @@
           <w:color w:val="FF0000"/>
           <w:sz w:val="40"/>
         </w:rPr>
-        <w:lastRenderedPageBreak/>
         <w:t>5)</w:t>
       </w:r>
       <w:r>
@@ -1195,8 +1183,8 @@
           <w:color w:val="000000" w:themeColor="text1"/>
           <w:sz w:val="32"/>
         </w:rPr>
-        <w:pict>
-          <v:shape id="_x0000_i1035" type="#_x0000_t75" style="width:484.6pt;height:415.1pt">
+        <w:pict w14:anchorId="638D534E">
+          <v:shape id="_x0000_i1035" type="#_x0000_t75" style="width:484.45pt;height:414.9pt">
             <v:imagedata r:id="rId18" o:title="5 cevaplar yerleri ve kare boyutlarıı"/>
           </v:shape>
         </w:pict>
@@ -1214,8 +1202,8 @@
           <w:color w:val="000000" w:themeColor="text1"/>
           <w:sz w:val="32"/>
         </w:rPr>
-        <w:pict>
-          <v:shape id="_x0000_i1036" type="#_x0000_t75" style="width:542.2pt;height:279.25pt">
+        <w:pict w14:anchorId="3FC1C1CF">
+          <v:shape id="_x0000_i1036" type="#_x0000_t75" style="width:542.4pt;height:279.35pt">
             <v:imagedata r:id="rId19" o:title="5"/>
           </v:shape>
         </w:pict>
@@ -1233,7 +1221,6 @@
           <w:color w:val="FF0000"/>
           <w:sz w:val="32"/>
         </w:rPr>
-        <w:lastRenderedPageBreak/>
         <w:t>6)</w:t>
       </w:r>
       <w:r>
@@ -1287,8 +1274,8 @@
           <w:color w:val="000000" w:themeColor="text1"/>
           <w:sz w:val="32"/>
         </w:rPr>
-        <w:pict>
-          <v:shape id="_x0000_i1037" type="#_x0000_t75" style="width:319.3pt;height:118.95pt">
+        <w:pict w14:anchorId="07350050">
+          <v:shape id="_x0000_i1037" type="#_x0000_t75" style="width:319.25pt;height:118.9pt">
             <v:imagedata r:id="rId20" o:title="6 soru doğru bilinirse ouanı arttıran değişken"/>
           </v:shape>
         </w:pict>
@@ -1306,8 +1293,8 @@
           <w:color w:val="000000" w:themeColor="text1"/>
           <w:sz w:val="32"/>
         </w:rPr>
-        <w:pict>
-          <v:shape id="_x0000_i1038" type="#_x0000_t75" style="width:487.7pt;height:251.05pt">
+        <w:pict w14:anchorId="1759B5F0">
+          <v:shape id="_x0000_i1038" type="#_x0000_t75" style="width:487.9pt;height:251pt">
             <v:imagedata r:id="rId21" o:title="6"/>
           </v:shape>
         </w:pict>
@@ -1320,6 +1307,7 @@
           <w:sz w:val="32"/>
         </w:rPr>
       </w:pPr>
+      <w:proofErr w:type="gramStart"/>
       <w:r>
         <w:rPr>
           <w:color w:val="FF0000"/>
@@ -1327,28 +1315,13 @@
         </w:rPr>
         <w:t>7 )</w:t>
       </w:r>
-      <w:r>
-        <w:rPr>
-          <w:color w:val="000000" w:themeColor="text1"/>
-          <w:sz w:val="32"/>
-        </w:rPr>
-        <w:t xml:space="preserve"> YAZDIĞIMIZ CEVAPLARDAN BİRİNİN RANDOM BİR ŞEKİLDE SEÇİLMESİNİ İSTEDİĞİMİZ İÇİN </w:t>
-      </w:r>
-      <w:proofErr w:type="gramStart"/>
-      <w:r>
-        <w:rPr>
-          <w:color w:val="000000" w:themeColor="text1"/>
-          <w:sz w:val="32"/>
-        </w:rPr>
-        <w:t>BİLGİSAYARIMIZDAN  0</w:t>
-      </w:r>
       <w:proofErr w:type="gramEnd"/>
       <w:r>
         <w:rPr>
           <w:color w:val="000000" w:themeColor="text1"/>
           <w:sz w:val="32"/>
         </w:rPr>
-        <w:t xml:space="preserve"> İLE 3 ARASINDA BİR RANDOM SAYI BULMASINI İSTİYORUZ. DAHA SONRASINDA İŞLEMLERE DEVAM ETMESİ İÇİN </w:t>
+        <w:t xml:space="preserve"> YAZDIĞIMIZ CEVAPLARDAN BİRİNİN RANDOM BİR ŞEKİLDE SEÇİLMESİNİ İSTEDİĞİMİZ İÇİN BİLGİSAYARIMIZDAN  0 İLE 3 ARASINDA BİR RANDOM SAYI BULMASINI İSTİYORUZ. DAHA SONRASINDA İŞLEMLERE DEVAM ETMESİ İÇİN </w:t>
       </w:r>
       <w:proofErr w:type="spellStart"/>
       <w:r>
@@ -1382,7 +1355,7 @@
           <w:lang w:eastAsia="tr-TR"/>
         </w:rPr>
         <w:drawing>
-          <wp:inline distT="0" distB="0" distL="0" distR="0">
+          <wp:inline distT="0" distB="0" distL="0" distR="0" wp14:anchorId="67A5667E" wp14:editId="4F59D35A">
             <wp:extent cx="4360087" cy="2083242"/>
             <wp:effectExtent l="0" t="0" r="2540" b="0"/>
             <wp:docPr id="6" name="Resim 6" descr="C:\Users\FFE\AppData\Local\Microsoft\Windows\INetCache\Content.Word\7 random bir şekilde cevap seçmesi için.png"/>
@@ -1443,7 +1416,6 @@
           <w:color w:val="FF0000"/>
           <w:sz w:val="32"/>
         </w:rPr>
-        <w:lastRenderedPageBreak/>
         <w:t>8)</w:t>
       </w:r>
       <w:r>
@@ -1552,7 +1524,7 @@
           <w:lang w:eastAsia="tr-TR"/>
         </w:rPr>
         <w:drawing>
-          <wp:inline distT="0" distB="0" distL="0" distR="0">
+          <wp:inline distT="0" distB="0" distL="0" distR="0" wp14:anchorId="440E0CE5" wp14:editId="6A1187ED">
             <wp:extent cx="5775162" cy="3148716"/>
             <wp:effectExtent l="0" t="0" r="0" b="0"/>
             <wp:docPr id="7" name="Resim 7" descr="C:\Users\FFE\AppData\Local\Microsoft\Windows\INetCache\Content.Word\8 random olarak ilk şıkkı seçerse yapılacaklar.png"/>
@@ -1613,8 +1585,8 @@
           <w:color w:val="000000" w:themeColor="text1"/>
           <w:sz w:val="32"/>
         </w:rPr>
-        <w:pict>
-          <v:shape id="_x0000_i1039" type="#_x0000_t75" style="width:547.2pt;height:281.75pt">
+        <w:pict w14:anchorId="3D988E07">
+          <v:shape id="_x0000_i1039" type="#_x0000_t75" style="width:547.1pt;height:281.8pt">
             <v:imagedata r:id="rId24" o:title="8"/>
           </v:shape>
         </w:pict>
@@ -1632,7 +1604,6 @@
           <w:color w:val="FF0000"/>
           <w:sz w:val="32"/>
         </w:rPr>
-        <w:lastRenderedPageBreak/>
         <w:t xml:space="preserve">9 ) </w:t>
       </w:r>
       <w:r>
@@ -1698,7 +1669,7 @@
           <w:lang w:eastAsia="tr-TR"/>
         </w:rPr>
         <w:drawing>
-          <wp:inline distT="0" distB="0" distL="0" distR="0">
+          <wp:inline distT="0" distB="0" distL="0" distR="0" wp14:anchorId="208D70D8" wp14:editId="6D2EE130">
             <wp:extent cx="6685252" cy="3085106"/>
             <wp:effectExtent l="0" t="0" r="1905" b="1270"/>
             <wp:docPr id="8" name="Resim 8" descr="C:\Users\FFE\AppData\Local\Microsoft\Windows\INetCache\Content.Word\9 eğer doğru şıkkı seçerse yapılacaklar.png"/>
@@ -1816,7 +1787,7 @@
           <w:lang w:eastAsia="tr-TR"/>
         </w:rPr>
         <w:drawing>
-          <wp:inline distT="0" distB="0" distL="0" distR="0">
+          <wp:inline distT="0" distB="0" distL="0" distR="0" wp14:anchorId="3A81DCA8" wp14:editId="22FAFA5D">
             <wp:extent cx="6811452" cy="1895298"/>
             <wp:effectExtent l="0" t="0" r="0" b="0"/>
             <wp:docPr id="9" name="Resim 9" descr="C:\Users\FFE\AppData\Local\Microsoft\Windows\INetCache\Content.Word\10 sonraki soruya geçiş için ekran temizleme.png"/>
@@ -1939,8 +1910,8 @@
           <w:color w:val="000000" w:themeColor="text1"/>
           <w:sz w:val="32"/>
         </w:rPr>
-        <w:pict>
-          <v:shape id="_x0000_i1040" type="#_x0000_t75" style="width:484.6pt;height:401.95pt">
+        <w:pict w14:anchorId="116399C1">
+          <v:shape id="_x0000_i1040" type="#_x0000_t75" style="width:484.4pt;height:401.95pt">
             <v:imagedata r:id="rId27" o:title="11 ekranı en baştan aynı şekilde tasarlar şıkları ve soruyu yerleştirir"/>
           </v:shape>
         </w:pict>
@@ -1961,6 +1932,7 @@
           <w:sz w:val="32"/>
         </w:rPr>
       </w:pPr>
+      <w:proofErr w:type="gramStart"/>
       <w:r>
         <w:rPr>
           <w:color w:val="FF0000"/>
@@ -1973,10 +1945,17 @@
           <w:color w:val="000000" w:themeColor="text1"/>
           <w:sz w:val="32"/>
         </w:rPr>
-        <w:t xml:space="preserve">DAHA SONRA RANDOM TEKRAR BAŞKA DEĞİŞKENE ATANIYOR SEBEBİ İSE </w:t>
+        <w:t>DAHA</w:t>
+      </w:r>
+      <w:proofErr w:type="gramEnd"/>
+      <w:r>
+        <w:rPr>
+          <w:color w:val="000000" w:themeColor="text1"/>
+          <w:sz w:val="32"/>
+        </w:rPr>
+        <w:t xml:space="preserve"> SONRA RANDOM TEKRAR BAŞKA DEĞİŞKENE ATANIYOR SEBEBİ İSE </w:t>
       </w:r>
       <w:proofErr w:type="spellStart"/>
-      <w:proofErr w:type="gramStart"/>
       <w:r>
         <w:rPr>
           <w:color w:val="000000" w:themeColor="text1"/>
@@ -1990,15 +1969,7 @@
           <w:color w:val="000000" w:themeColor="text1"/>
           <w:sz w:val="32"/>
         </w:rPr>
-        <w:t xml:space="preserve">  ÜSTTE</w:t>
-      </w:r>
-      <w:proofErr w:type="gramEnd"/>
-      <w:r>
-        <w:rPr>
-          <w:color w:val="000000" w:themeColor="text1"/>
-          <w:sz w:val="32"/>
-        </w:rPr>
-        <w:t xml:space="preserve"> Kİ SORUDA YAZDIĞIMIZ RANDOM DEĞİŞKENİNİ KULLANIRSAK AYNI ŞIKKI SEÇMİŞ OLURUZ BU YÜZDEN YENİDEN BİR SAYI SEÇMESİNİ İSTİYOR.</w:t>
+        <w:t xml:space="preserve">  ÜSTTE Kİ SORUDA YAZDIĞIMIZ RANDOM DEĞİŞKENİNİ KULLANIRSAK AYNI ŞIKKI SEÇMİŞ OLURUZ BU YÜZDEN YENİDEN BİR SAYI SEÇMESİNİ İSTİYOR.</w:t>
       </w:r>
     </w:p>
     <w:p>
@@ -2016,7 +1987,7 @@
           <w:lang w:eastAsia="tr-TR"/>
         </w:rPr>
         <w:drawing>
-          <wp:inline distT="0" distB="0" distL="0" distR="0">
+          <wp:inline distT="0" distB="0" distL="0" distR="0" wp14:anchorId="350E3E08" wp14:editId="7E6E863B">
             <wp:extent cx="3975735" cy="1598295"/>
             <wp:effectExtent l="0" t="0" r="5715" b="1905"/>
             <wp:docPr id="10" name="Resim 10" descr="C:\Users\FFE\AppData\Local\Microsoft\Windows\INetCache\Content.Word\12 random fonks yeniden tanımlanır çünkü farklı şıkkı işaretlemesini istiyoruz..png"/>
@@ -2077,7 +2048,6 @@
           <w:color w:val="FF0000"/>
           <w:sz w:val="32"/>
         </w:rPr>
-        <w:lastRenderedPageBreak/>
         <w:t>13 )</w:t>
       </w:r>
       <w:r>
@@ -2108,8 +2078,8 @@
           <w:color w:val="000000" w:themeColor="text1"/>
           <w:sz w:val="32"/>
         </w:rPr>
-        <w:pict>
-          <v:shape id="_x0000_i1041" type="#_x0000_t75" style="width:469.55pt;height:235.4pt">
+        <w:pict w14:anchorId="712070A7">
+          <v:shape id="_x0000_i1041" type="#_x0000_t75" style="width:469.4pt;height:235.45pt">
             <v:imagedata r:id="rId29" o:title="13 son sayfada puanı yazdırır"/>
           </v:shape>
         </w:pict>
@@ -2127,7 +2097,7 @@
           <w:color w:val="000000" w:themeColor="text1"/>
           <w:sz w:val="32"/>
         </w:rPr>
-        <w:pict>
+        <w:pict w14:anchorId="048EB42D">
           <v:shape id="_x0000_i1042" type="#_x0000_t75" style="width:519.05pt;height:267.35pt">
             <v:imagedata r:id="rId30" o:title="13"/>
           </v:shape>
@@ -2185,7 +2155,7 @@
           <w:lang w:eastAsia="tr-TR"/>
         </w:rPr>
         <w:drawing>
-          <wp:inline distT="0" distB="0" distL="0" distR="0">
+          <wp:inline distT="0" distB="0" distL="0" distR="0" wp14:anchorId="71A2DF69" wp14:editId="1061C0C6">
             <wp:extent cx="2051685" cy="1081405"/>
             <wp:effectExtent l="0" t="0" r="5715" b="4445"/>
             <wp:docPr id="11" name="Resim 11" descr="C:\Users\FFE\AppData\Local\Microsoft\Windows\INetCache\Content.Word\14 ekranı temizler ve kapatır.png"/>
@@ -2245,7 +2215,7 @@
 </file>
 
 <file path=word/styles.xml><?xml version="1.0" encoding="utf-8"?>
-<w:styles xmlns:mc="http://schemas.openxmlformats.org/markup-compatibility/2006" xmlns:r="http://schemas.openxmlformats.org/officeDocument/2006/relationships" xmlns:w="http://schemas.openxmlformats.org/wordprocessingml/2006/main" xmlns:w14="http://schemas.microsoft.com/office/word/2010/wordml" xmlns:w15="http://schemas.microsoft.com/office/word/2012/wordml" xmlns:w16se="http://schemas.microsoft.com/office/word/2015/wordml/symex" mc:Ignorable="w14 w15 w16se">
+<w:styles xmlns:mc="http://schemas.openxmlformats.org/markup-compatibility/2006" xmlns:r="http://schemas.openxmlformats.org/officeDocument/2006/relationships" xmlns:w="http://schemas.openxmlformats.org/wordprocessingml/2006/main" xmlns:w14="http://schemas.microsoft.com/office/word/2010/wordml" xmlns:w15="http://schemas.microsoft.com/office/word/2012/wordml" xmlns:w16cex="http://schemas.microsoft.com/office/word/2018/wordml/cex" xmlns:w16cid="http://schemas.microsoft.com/office/word/2016/wordml/cid" xmlns:w16="http://schemas.microsoft.com/office/word/2018/wordml" xmlns:w16sdtdh="http://schemas.microsoft.com/office/word/2020/wordml/sdtdatahash" xmlns:w16se="http://schemas.microsoft.com/office/word/2015/wordml/symex" mc:Ignorable="w14 w15 w16se w16cid w16 w16cex w16sdtdh">
   <w:docDefaults>
     <w:rPrDefault>
       <w:rPr>
@@ -2261,7 +2231,7 @@
       </w:pPr>
     </w:pPrDefault>
   </w:docDefaults>
-  <w:latentStyles w:defLockedState="0" w:defUIPriority="99" w:defSemiHidden="0" w:defUnhideWhenUsed="0" w:defQFormat="0" w:count="371">
+  <w:latentStyles w:defLockedState="0" w:defUIPriority="99" w:defSemiHidden="0" w:defUnhideWhenUsed="0" w:defQFormat="0" w:count="376">
     <w:lsdException w:name="Normal" w:uiPriority="0" w:qFormat="1"/>
     <w:lsdException w:name="heading 1" w:uiPriority="9" w:qFormat="1"/>
     <w:lsdException w:name="heading 2" w:semiHidden="1" w:uiPriority="9" w:unhideWhenUsed="1" w:qFormat="1"/>
@@ -2367,7 +2337,6 @@
     <w:lsdException w:name="HTML Sample" w:semiHidden="1" w:unhideWhenUsed="1"/>
     <w:lsdException w:name="HTML Typewriter" w:semiHidden="1" w:unhideWhenUsed="1"/>
     <w:lsdException w:name="HTML Variable" w:semiHidden="1" w:unhideWhenUsed="1"/>
-    <w:lsdException w:name="Normal Table" w:semiHidden="1" w:unhideWhenUsed="1"/>
     <w:lsdException w:name="annotation subject" w:semiHidden="1" w:unhideWhenUsed="1"/>
     <w:lsdException w:name="No List" w:semiHidden="1" w:unhideWhenUsed="1"/>
     <w:lsdException w:name="Outline List 1" w:semiHidden="1" w:unhideWhenUsed="1"/>
@@ -2410,11 +2379,8 @@
     <w:lsdException w:name="Table Contemporary" w:semiHidden="1" w:unhideWhenUsed="1"/>
     <w:lsdException w:name="Table Elegant" w:semiHidden="1" w:unhideWhenUsed="1"/>
     <w:lsdException w:name="Table Professional" w:semiHidden="1" w:unhideWhenUsed="1"/>
-    <w:lsdException w:name="Table Subtle 1" w:semiHidden="1" w:unhideWhenUsed="1"/>
     <w:lsdException w:name="Table Subtle 2" w:semiHidden="1" w:unhideWhenUsed="1"/>
     <w:lsdException w:name="Table Web 1" w:semiHidden="1" w:unhideWhenUsed="1"/>
-    <w:lsdException w:name="Table Web 2" w:semiHidden="1" w:unhideWhenUsed="1"/>
-    <w:lsdException w:name="Table Web 3" w:semiHidden="1" w:unhideWhenUsed="1"/>
     <w:lsdException w:name="Balloon Text" w:semiHidden="1" w:unhideWhenUsed="1"/>
     <w:lsdException w:name="Table Grid" w:uiPriority="39"/>
     <w:lsdException w:name="Table Theme" w:semiHidden="1" w:unhideWhenUsed="1"/>
@@ -2633,6 +2599,11 @@
     <w:lsdException w:name="List Table 5 Dark Accent 6" w:uiPriority="50"/>
     <w:lsdException w:name="List Table 6 Colorful Accent 6" w:uiPriority="51"/>
     <w:lsdException w:name="List Table 7 Colorful Accent 6" w:uiPriority="52"/>
+    <w:lsdException w:name="Mention" w:semiHidden="1" w:unhideWhenUsed="1"/>
+    <w:lsdException w:name="Smart Hyperlink" w:semiHidden="1" w:unhideWhenUsed="1"/>
+    <w:lsdException w:name="Hashtag" w:semiHidden="1" w:unhideWhenUsed="1"/>
+    <w:lsdException w:name="Unresolved Mention" w:semiHidden="1" w:unhideWhenUsed="1"/>
+    <w:lsdException w:name="Smart Link" w:semiHidden="1" w:unhideWhenUsed="1"/>
   </w:latentStyles>
   <w:style w:type="paragraph" w:default="1" w:styleId="Normal">
     <w:name w:val="Normal"/>

</xml_diff>